<commit_message>
dcm óc lợn QH
</commit_message>
<xml_diff>
--- a/Report/Nhom9_SingedShop.docx
+++ b/Report/Nhom9_SingedShop.docx
@@ -1,6 +1,6 @@
 
 <file path=word/document.xml><?xml version="1.0" encoding="utf-8"?>
-<w:document xmlns:wpc="http://schemas.microsoft.com/office/word/2010/wordprocessingCanvas" xmlns:cx="http://schemas.microsoft.com/office/drawing/2014/chartex" xmlns:cx1="http://schemas.microsoft.com/office/drawing/2015/9/8/chartex" xmlns:cx2="http://schemas.microsoft.com/office/drawing/2015/10/21/chartex" xmlns:cx3="http://schemas.microsoft.com/office/drawing/2016/5/9/chartex" xmlns:cx4="http://schemas.microsoft.com/office/drawing/2016/5/10/chartex" xmlns:cx5="http://schemas.microsoft.com/office/drawing/2016/5/11/chartex" xmlns:cx6="http://schemas.microsoft.com/office/drawing/2016/5/12/chartex" xmlns:cx7="http://schemas.microsoft.com/office/drawing/2016/5/13/chartex" xmlns:cx8="http://schemas.microsoft.com/office/drawing/2016/5/14/chartex" xmlns:mc="http://schemas.openxmlformats.org/markup-compatibility/2006" xmlns:aink="http://schemas.microsoft.com/office/drawing/2016/ink" xmlns:am3d="http://schemas.microsoft.com/office/drawing/2017/model3d" xmlns:o="urn:schemas-microsoft-com:office:office" xmlns:oel="http://schemas.microsoft.com/office/2019/extlst" xmlns:r="http://schemas.openxmlformats.org/officeDocument/2006/relationships" xmlns:m="http://schemas.openxmlformats.org/officeDocument/2006/math" xmlns:v="urn:schemas-microsoft-com:vml" xmlns:wp14="http://schemas.microsoft.com/office/word/2010/wordprocessingDrawing" xmlns:wp="http://schemas.openxmlformats.org/drawingml/2006/wordprocessingDrawing" xmlns:w10="urn:schemas-microsoft-com:office:word" xmlns:w="http://schemas.openxmlformats.org/wordprocessingml/2006/main" xmlns:w14="http://schemas.microsoft.com/office/word/2010/wordml" xmlns:w15="http://schemas.microsoft.com/office/word/2012/wordml" xmlns:w16cex="http://schemas.microsoft.com/office/word/2018/wordml/cex" xmlns:w16cid="http://schemas.microsoft.com/office/word/2016/wordml/cid" xmlns:w16="http://schemas.microsoft.com/office/word/2018/wordml" xmlns:w16sdtdh="http://schemas.microsoft.com/office/word/2020/wordml/sdtdatahash" xmlns:w16se="http://schemas.microsoft.com/office/word/2015/wordml/symex" xmlns:wpg="http://schemas.microsoft.com/office/word/2010/wordprocessingGroup" xmlns:wpi="http://schemas.microsoft.com/office/word/2010/wordprocessingInk" xmlns:wne="http://schemas.microsoft.com/office/word/2006/wordml" xmlns:wps="http://schemas.microsoft.com/office/word/2010/wordprocessingShape" mc:Ignorable="w14 w15 w16se w16cid w16 w16cex w16sdtdh wp14">
+<w:document xmlns:wpc="http://schemas.microsoft.com/office/word/2010/wordprocessingCanvas" xmlns:cx="http://schemas.microsoft.com/office/drawing/2014/chartex" xmlns:cx1="http://schemas.microsoft.com/office/drawing/2015/9/8/chartex" xmlns:cx2="http://schemas.microsoft.com/office/drawing/2015/10/21/chartex" xmlns:cx3="http://schemas.microsoft.com/office/drawing/2016/5/9/chartex" xmlns:cx4="http://schemas.microsoft.com/office/drawing/2016/5/10/chartex" xmlns:cx5="http://schemas.microsoft.com/office/drawing/2016/5/11/chartex" xmlns:cx6="http://schemas.microsoft.com/office/drawing/2016/5/12/chartex" xmlns:cx7="http://schemas.microsoft.com/office/drawing/2016/5/13/chartex" xmlns:cx8="http://schemas.microsoft.com/office/drawing/2016/5/14/chartex" xmlns:mc="http://schemas.openxmlformats.org/markup-compatibility/2006" xmlns:aink="http://schemas.microsoft.com/office/drawing/2016/ink" xmlns:am3d="http://schemas.microsoft.com/office/drawing/2017/model3d" xmlns:o="urn:schemas-microsoft-com:office:office" xmlns:r="http://schemas.openxmlformats.org/officeDocument/2006/relationships" xmlns:m="http://schemas.openxmlformats.org/officeDocument/2006/math" xmlns:v="urn:schemas-microsoft-com:vml" xmlns:wp14="http://schemas.microsoft.com/office/word/2010/wordprocessingDrawing" xmlns:wp="http://schemas.openxmlformats.org/drawingml/2006/wordprocessingDrawing" xmlns:w10="urn:schemas-microsoft-com:office:word" xmlns:w="http://schemas.openxmlformats.org/wordprocessingml/2006/main" xmlns:w14="http://schemas.microsoft.com/office/word/2010/wordml" xmlns:w15="http://schemas.microsoft.com/office/word/2012/wordml" xmlns:w16cex="http://schemas.microsoft.com/office/word/2018/wordml/cex" xmlns:w16cid="http://schemas.microsoft.com/office/word/2016/wordml/cid" xmlns:w16="http://schemas.microsoft.com/office/word/2018/wordml" xmlns:w16sdtdh="http://schemas.microsoft.com/office/word/2020/wordml/sdtdatahash" xmlns:w16se="http://schemas.microsoft.com/office/word/2015/wordml/symex" xmlns:wpg="http://schemas.microsoft.com/office/word/2010/wordprocessingGroup" xmlns:wpi="http://schemas.microsoft.com/office/word/2010/wordprocessingInk" xmlns:wne="http://schemas.microsoft.com/office/word/2006/wordml" xmlns:wps="http://schemas.microsoft.com/office/word/2010/wordprocessingShape" mc:Ignorable="w14 w15 w16se w16cid w16 w16cex w16sdtdh wp14">
   <w:body>
     <w:p>
       <w:pPr>
@@ -4057,6 +4057,7 @@
           <w:rFonts w:asciiTheme="majorHAnsi" w:hAnsiTheme="majorHAnsi" w:cstheme="majorHAnsi"/>
           <w:sz w:val="28"/>
           <w:szCs w:val="28"/>
+          <w:lang w:val="en-US"/>
         </w:rPr>
       </w:pPr>
       <w:r>
@@ -4072,19 +4073,13 @@
       <w:r>
         <w:rPr>
           <w:rFonts w:asciiTheme="majorHAnsi" w:hAnsiTheme="majorHAnsi" w:cstheme="majorHAnsi"/>
-          <w:sz w:val="28"/>
-          <w:szCs w:val="28"/>
-          <w:lang w:val="en-US"/>
-        </w:rPr>
-        <w:t>50</w:t>
-      </w:r>
-      <w:r>
-        <w:rPr>
-          <w:rFonts w:asciiTheme="majorHAnsi" w:hAnsiTheme="majorHAnsi" w:cstheme="majorHAnsi"/>
-          <w:sz w:val="28"/>
-          <w:szCs w:val="28"/>
-        </w:rPr>
-        <w:t>0.000.000 đồng</w:t>
+          <w:b/>
+          <w:bCs/>
+          <w:sz w:val="28"/>
+          <w:szCs w:val="28"/>
+          <w:lang w:val="en-US"/>
+        </w:rPr>
+        <w:t>1,000 USD</w:t>
       </w:r>
     </w:p>
     <w:p>
@@ -8504,7 +8499,7 @@
           <w:szCs w:val="26"/>
           <w:lang w:val="en-US"/>
         </w:rPr>
-        <w:t>10FP/người/tuần/nội dung (với năng suất)</w:t>
+        <w:t>1FP/người/tuần/nội dung (với năng suất)</w:t>
       </w:r>
     </w:p>
     <w:p>
@@ -8530,7 +8525,7 @@
           <w:szCs w:val="26"/>
           <w:lang w:val="en-US"/>
         </w:rPr>
-        <w:t>100FP/nội dung/task (với độ khó task)</w:t>
+        <w:t>10FP/nội dung/task (với độ khó task)</w:t>
       </w:r>
     </w:p>
     <w:p>
@@ -8565,16 +8560,7 @@
           <w:szCs w:val="26"/>
           <w:lang w:val="en-US"/>
         </w:rPr>
-        <w:t>20</w:t>
-      </w:r>
-      <w:r>
-        <w:rPr>
-          <w:rFonts w:asciiTheme="majorHAnsi" w:hAnsiTheme="majorHAnsi" w:cstheme="majorHAnsi"/>
-          <w:sz w:val="26"/>
-          <w:szCs w:val="26"/>
-          <w:lang w:val="en-US"/>
-        </w:rPr>
-        <w:t>0.000VNĐ</w:t>
+        <w:t>1 USD</w:t>
       </w:r>
     </w:p>
     <w:tbl>
@@ -13585,7 +13571,7 @@
                 <w:sz w:val="20"/>
                 <w:szCs w:val="20"/>
               </w:rPr>
-              <w:t xml:space="preserve">  = </w:t>
+              <w:t xml:space="preserve"> = </w:t>
             </w:r>
             <w:r>
               <w:rPr>
@@ -13926,7 +13912,7 @@
                 <w:sz w:val="20"/>
                 <w:szCs w:val="20"/>
               </w:rPr>
-              <w:t xml:space="preserve">  = </w:t>
+              <w:t xml:space="preserve"> = </w:t>
             </w:r>
             <w:r>
               <w:rPr>
@@ -14152,6 +14138,13 @@
                 <w:sz w:val="20"/>
                 <w:szCs w:val="20"/>
               </w:rPr>
+              <w:t xml:space="preserve"> </w:t>
+            </w:r>
+            <w:r>
+              <w:rPr>
+                <w:sz w:val="20"/>
+                <w:szCs w:val="20"/>
+              </w:rPr>
               <w:t>*</w:t>
             </w:r>
             <w:r>
@@ -14159,6 +14152,13 @@
                 <w:sz w:val="20"/>
                 <w:szCs w:val="20"/>
               </w:rPr>
+              <w:t xml:space="preserve"> </w:t>
+            </w:r>
+            <w:r>
+              <w:rPr>
+                <w:sz w:val="20"/>
+                <w:szCs w:val="20"/>
+              </w:rPr>
               <w:t>0</w:t>
             </w:r>
             <w:r>
@@ -14217,6 +14217,13 @@
                 <w:szCs w:val="20"/>
               </w:rPr>
               <w:t>)</w:t>
+            </w:r>
+            <w:r>
+              <w:rPr>
+                <w:sz w:val="20"/>
+                <w:szCs w:val="20"/>
+              </w:rPr>
+              <w:t xml:space="preserve"> </w:t>
             </w:r>
             <w:r>
               <w:rPr>
@@ -15486,19 +15493,7 @@
               <w:rPr>
                 <w:rFonts w:asciiTheme="majorHAnsi" w:hAnsiTheme="majorHAnsi" w:cstheme="majorHAnsi"/>
               </w:rPr>
-              <w:t>1</w:t>
-            </w:r>
-            <w:r>
-              <w:rPr>
-                <w:rFonts w:asciiTheme="majorHAnsi" w:hAnsiTheme="majorHAnsi" w:cstheme="majorHAnsi"/>
-              </w:rPr>
-              <w:t>6</w:t>
-            </w:r>
-            <w:r>
-              <w:rPr>
-                <w:rFonts w:asciiTheme="majorHAnsi" w:hAnsiTheme="majorHAnsi" w:cstheme="majorHAnsi"/>
-              </w:rPr>
-              <w:t>.75</w:t>
+              <w:t>16.75</w:t>
             </w:r>
             <w:r>
               <w:rPr>
@@ -16214,25 +16209,13 @@
               <w:rPr>
                 <w:rFonts w:asciiTheme="majorHAnsi" w:hAnsiTheme="majorHAnsi" w:cstheme="majorHAnsi"/>
               </w:rPr>
-              <w:t>1</w:t>
-            </w:r>
-            <w:r>
-              <w:rPr>
-                <w:rFonts w:asciiTheme="majorHAnsi" w:hAnsiTheme="majorHAnsi" w:cstheme="majorHAnsi"/>
-              </w:rPr>
-              <w:t>8.75</w:t>
-            </w:r>
-            <w:r>
-              <w:rPr>
-                <w:rFonts w:asciiTheme="majorHAnsi" w:hAnsiTheme="majorHAnsi" w:cstheme="majorHAnsi"/>
-              </w:rPr>
-              <w:t>d</w:t>
-            </w:r>
-            <w:r>
-              <w:rPr>
-                <w:rFonts w:asciiTheme="majorHAnsi" w:hAnsiTheme="majorHAnsi" w:cstheme="majorHAnsi"/>
-              </w:rPr>
-              <w:t xml:space="preserve"> </w:t>
+              <w:t>18.75</w:t>
+            </w:r>
+            <w:r>
+              <w:rPr>
+                <w:rFonts w:asciiTheme="majorHAnsi" w:hAnsiTheme="majorHAnsi" w:cstheme="majorHAnsi"/>
+              </w:rPr>
+              <w:t xml:space="preserve">d </w:t>
             </w:r>
             <w:r>
               <w:rPr>
@@ -18369,19 +18352,7 @@
               <w:rPr>
                 <w:rFonts w:asciiTheme="majorHAnsi" w:hAnsiTheme="majorHAnsi" w:cstheme="majorHAnsi"/>
               </w:rPr>
-              <w:t>2</w:t>
-            </w:r>
-            <w:r>
-              <w:rPr>
-                <w:rFonts w:asciiTheme="majorHAnsi" w:hAnsiTheme="majorHAnsi" w:cstheme="majorHAnsi"/>
-              </w:rPr>
-              <w:t>8</w:t>
-            </w:r>
-            <w:r>
-              <w:rPr>
-                <w:rFonts w:asciiTheme="majorHAnsi" w:hAnsiTheme="majorHAnsi" w:cstheme="majorHAnsi"/>
-              </w:rPr>
-              <w:t>.95</w:t>
+              <w:t>28.95</w:t>
             </w:r>
             <w:r>
               <w:rPr>
@@ -19759,19 +19730,7 @@
               <w:rPr>
                 <w:rFonts w:asciiTheme="majorHAnsi" w:hAnsiTheme="majorHAnsi" w:cstheme="majorHAnsi"/>
               </w:rPr>
-              <w:t>3</w:t>
-            </w:r>
-            <w:r>
-              <w:rPr>
-                <w:rFonts w:asciiTheme="majorHAnsi" w:hAnsiTheme="majorHAnsi" w:cstheme="majorHAnsi"/>
-              </w:rPr>
-              <w:t>4</w:t>
-            </w:r>
-            <w:r>
-              <w:rPr>
-                <w:rFonts w:asciiTheme="majorHAnsi" w:hAnsiTheme="majorHAnsi" w:cstheme="majorHAnsi"/>
-              </w:rPr>
-              <w:t>.95</w:t>
+              <w:t>34.95</w:t>
             </w:r>
             <w:r>
               <w:rPr>
@@ -20112,19 +20071,7 @@
               <w:rPr>
                 <w:rFonts w:asciiTheme="majorHAnsi" w:hAnsiTheme="majorHAnsi" w:cstheme="majorHAnsi"/>
               </w:rPr>
-              <w:t>3</w:t>
-            </w:r>
-            <w:r>
-              <w:rPr>
-                <w:rFonts w:asciiTheme="majorHAnsi" w:hAnsiTheme="majorHAnsi" w:cstheme="majorHAnsi"/>
-              </w:rPr>
-              <w:t>6</w:t>
-            </w:r>
-            <w:r>
-              <w:rPr>
-                <w:rFonts w:asciiTheme="majorHAnsi" w:hAnsiTheme="majorHAnsi" w:cstheme="majorHAnsi"/>
-              </w:rPr>
-              <w:t>.95</w:t>
+              <w:t>36.95</w:t>
             </w:r>
             <w:r>
               <w:rPr>
@@ -21939,7 +21886,7 @@
 </file>
 
 <file path=word/endnotes.xml><?xml version="1.0" encoding="utf-8"?>
-<w:endnotes xmlns:wpc="http://schemas.microsoft.com/office/word/2010/wordprocessingCanvas" xmlns:cx="http://schemas.microsoft.com/office/drawing/2014/chartex" xmlns:cx1="http://schemas.microsoft.com/office/drawing/2015/9/8/chartex" xmlns:cx2="http://schemas.microsoft.com/office/drawing/2015/10/21/chartex" xmlns:cx3="http://schemas.microsoft.com/office/drawing/2016/5/9/chartex" xmlns:cx4="http://schemas.microsoft.com/office/drawing/2016/5/10/chartex" xmlns:cx5="http://schemas.microsoft.com/office/drawing/2016/5/11/chartex" xmlns:cx6="http://schemas.microsoft.com/office/drawing/2016/5/12/chartex" xmlns:cx7="http://schemas.microsoft.com/office/drawing/2016/5/13/chartex" xmlns:cx8="http://schemas.microsoft.com/office/drawing/2016/5/14/chartex" xmlns:mc="http://schemas.openxmlformats.org/markup-compatibility/2006" xmlns:aink="http://schemas.microsoft.com/office/drawing/2016/ink" xmlns:am3d="http://schemas.microsoft.com/office/drawing/2017/model3d" xmlns:o="urn:schemas-microsoft-com:office:office" xmlns:oel="http://schemas.microsoft.com/office/2019/extlst" xmlns:r="http://schemas.openxmlformats.org/officeDocument/2006/relationships" xmlns:m="http://schemas.openxmlformats.org/officeDocument/2006/math" xmlns:v="urn:schemas-microsoft-com:vml" xmlns:wp14="http://schemas.microsoft.com/office/word/2010/wordprocessingDrawing" xmlns:wp="http://schemas.openxmlformats.org/drawingml/2006/wordprocessingDrawing" xmlns:w10="urn:schemas-microsoft-com:office:word" xmlns:w="http://schemas.openxmlformats.org/wordprocessingml/2006/main" xmlns:w14="http://schemas.microsoft.com/office/word/2010/wordml" xmlns:w15="http://schemas.microsoft.com/office/word/2012/wordml" xmlns:w16cex="http://schemas.microsoft.com/office/word/2018/wordml/cex" xmlns:w16cid="http://schemas.microsoft.com/office/word/2016/wordml/cid" xmlns:w16="http://schemas.microsoft.com/office/word/2018/wordml" xmlns:w16sdtdh="http://schemas.microsoft.com/office/word/2020/wordml/sdtdatahash" xmlns:w16se="http://schemas.microsoft.com/office/word/2015/wordml/symex" xmlns:wpg="http://schemas.microsoft.com/office/word/2010/wordprocessingGroup" xmlns:wpi="http://schemas.microsoft.com/office/word/2010/wordprocessingInk" xmlns:wne="http://schemas.microsoft.com/office/word/2006/wordml" xmlns:wps="http://schemas.microsoft.com/office/word/2010/wordprocessingShape" mc:Ignorable="w14 w15 w16se w16cid w16 w16cex w16sdtdh wp14">
+<w:endnotes xmlns:wpc="http://schemas.microsoft.com/office/word/2010/wordprocessingCanvas" xmlns:cx="http://schemas.microsoft.com/office/drawing/2014/chartex" xmlns:cx1="http://schemas.microsoft.com/office/drawing/2015/9/8/chartex" xmlns:cx2="http://schemas.microsoft.com/office/drawing/2015/10/21/chartex" xmlns:cx3="http://schemas.microsoft.com/office/drawing/2016/5/9/chartex" xmlns:cx4="http://schemas.microsoft.com/office/drawing/2016/5/10/chartex" xmlns:cx5="http://schemas.microsoft.com/office/drawing/2016/5/11/chartex" xmlns:cx6="http://schemas.microsoft.com/office/drawing/2016/5/12/chartex" xmlns:cx7="http://schemas.microsoft.com/office/drawing/2016/5/13/chartex" xmlns:cx8="http://schemas.microsoft.com/office/drawing/2016/5/14/chartex" xmlns:mc="http://schemas.openxmlformats.org/markup-compatibility/2006" xmlns:aink="http://schemas.microsoft.com/office/drawing/2016/ink" xmlns:am3d="http://schemas.microsoft.com/office/drawing/2017/model3d" xmlns:o="urn:schemas-microsoft-com:office:office" xmlns:r="http://schemas.openxmlformats.org/officeDocument/2006/relationships" xmlns:m="http://schemas.openxmlformats.org/officeDocument/2006/math" xmlns:v="urn:schemas-microsoft-com:vml" xmlns:wp14="http://schemas.microsoft.com/office/word/2010/wordprocessingDrawing" xmlns:wp="http://schemas.openxmlformats.org/drawingml/2006/wordprocessingDrawing" xmlns:w10="urn:schemas-microsoft-com:office:word" xmlns:w="http://schemas.openxmlformats.org/wordprocessingml/2006/main" xmlns:w14="http://schemas.microsoft.com/office/word/2010/wordml" xmlns:w15="http://schemas.microsoft.com/office/word/2012/wordml" xmlns:w16cex="http://schemas.microsoft.com/office/word/2018/wordml/cex" xmlns:w16cid="http://schemas.microsoft.com/office/word/2016/wordml/cid" xmlns:w16="http://schemas.microsoft.com/office/word/2018/wordml" xmlns:w16sdtdh="http://schemas.microsoft.com/office/word/2020/wordml/sdtdatahash" xmlns:w16se="http://schemas.microsoft.com/office/word/2015/wordml/symex" xmlns:wpg="http://schemas.microsoft.com/office/word/2010/wordprocessingGroup" xmlns:wpi="http://schemas.microsoft.com/office/word/2010/wordprocessingInk" xmlns:wne="http://schemas.microsoft.com/office/word/2006/wordml" xmlns:wps="http://schemas.microsoft.com/office/word/2010/wordprocessingShape" mc:Ignorable="w14 w15 w16se w16cid w16 w16cex w16sdtdh wp14">
   <w:endnote w:type="separator" w:id="-1">
     <w:p>
       <w:r>
@@ -21958,7 +21905,7 @@
 </file>
 
 <file path=word/footer1.xml><?xml version="1.0" encoding="utf-8"?>
-<w:ftr xmlns:wpc="http://schemas.microsoft.com/office/word/2010/wordprocessingCanvas" xmlns:cx="http://schemas.microsoft.com/office/drawing/2014/chartex" xmlns:cx1="http://schemas.microsoft.com/office/drawing/2015/9/8/chartex" xmlns:cx2="http://schemas.microsoft.com/office/drawing/2015/10/21/chartex" xmlns:cx3="http://schemas.microsoft.com/office/drawing/2016/5/9/chartex" xmlns:cx4="http://schemas.microsoft.com/office/drawing/2016/5/10/chartex" xmlns:cx5="http://schemas.microsoft.com/office/drawing/2016/5/11/chartex" xmlns:cx6="http://schemas.microsoft.com/office/drawing/2016/5/12/chartex" xmlns:cx7="http://schemas.microsoft.com/office/drawing/2016/5/13/chartex" xmlns:cx8="http://schemas.microsoft.com/office/drawing/2016/5/14/chartex" xmlns:mc="http://schemas.openxmlformats.org/markup-compatibility/2006" xmlns:aink="http://schemas.microsoft.com/office/drawing/2016/ink" xmlns:am3d="http://schemas.microsoft.com/office/drawing/2017/model3d" xmlns:o="urn:schemas-microsoft-com:office:office" xmlns:oel="http://schemas.microsoft.com/office/2019/extlst" xmlns:r="http://schemas.openxmlformats.org/officeDocument/2006/relationships" xmlns:m="http://schemas.openxmlformats.org/officeDocument/2006/math" xmlns:v="urn:schemas-microsoft-com:vml" xmlns:wp14="http://schemas.microsoft.com/office/word/2010/wordprocessingDrawing" xmlns:wp="http://schemas.openxmlformats.org/drawingml/2006/wordprocessingDrawing" xmlns:w10="urn:schemas-microsoft-com:office:word" xmlns:w="http://schemas.openxmlformats.org/wordprocessingml/2006/main" xmlns:w14="http://schemas.microsoft.com/office/word/2010/wordml" xmlns:w15="http://schemas.microsoft.com/office/word/2012/wordml" xmlns:w16cex="http://schemas.microsoft.com/office/word/2018/wordml/cex" xmlns:w16cid="http://schemas.microsoft.com/office/word/2016/wordml/cid" xmlns:w16="http://schemas.microsoft.com/office/word/2018/wordml" xmlns:w16sdtdh="http://schemas.microsoft.com/office/word/2020/wordml/sdtdatahash" xmlns:w16se="http://schemas.microsoft.com/office/word/2015/wordml/symex" xmlns:wpg="http://schemas.microsoft.com/office/word/2010/wordprocessingGroup" xmlns:wpi="http://schemas.microsoft.com/office/word/2010/wordprocessingInk" xmlns:wne="http://schemas.microsoft.com/office/word/2006/wordml" xmlns:wps="http://schemas.microsoft.com/office/word/2010/wordprocessingShape" mc:Ignorable="w14 w15 w16se w16cid w16 w16cex w16sdtdh wp14">
+<w:ftr xmlns:wpc="http://schemas.microsoft.com/office/word/2010/wordprocessingCanvas" xmlns:cx="http://schemas.microsoft.com/office/drawing/2014/chartex" xmlns:cx1="http://schemas.microsoft.com/office/drawing/2015/9/8/chartex" xmlns:cx2="http://schemas.microsoft.com/office/drawing/2015/10/21/chartex" xmlns:cx3="http://schemas.microsoft.com/office/drawing/2016/5/9/chartex" xmlns:cx4="http://schemas.microsoft.com/office/drawing/2016/5/10/chartex" xmlns:cx5="http://schemas.microsoft.com/office/drawing/2016/5/11/chartex" xmlns:cx6="http://schemas.microsoft.com/office/drawing/2016/5/12/chartex" xmlns:cx7="http://schemas.microsoft.com/office/drawing/2016/5/13/chartex" xmlns:cx8="http://schemas.microsoft.com/office/drawing/2016/5/14/chartex" xmlns:mc="http://schemas.openxmlformats.org/markup-compatibility/2006" xmlns:aink="http://schemas.microsoft.com/office/drawing/2016/ink" xmlns:am3d="http://schemas.microsoft.com/office/drawing/2017/model3d" xmlns:o="urn:schemas-microsoft-com:office:office" xmlns:r="http://schemas.openxmlformats.org/officeDocument/2006/relationships" xmlns:m="http://schemas.openxmlformats.org/officeDocument/2006/math" xmlns:v="urn:schemas-microsoft-com:vml" xmlns:wp14="http://schemas.microsoft.com/office/word/2010/wordprocessingDrawing" xmlns:wp="http://schemas.openxmlformats.org/drawingml/2006/wordprocessingDrawing" xmlns:w10="urn:schemas-microsoft-com:office:word" xmlns:w="http://schemas.openxmlformats.org/wordprocessingml/2006/main" xmlns:w14="http://schemas.microsoft.com/office/word/2010/wordml" xmlns:w15="http://schemas.microsoft.com/office/word/2012/wordml" xmlns:w16cex="http://schemas.microsoft.com/office/word/2018/wordml/cex" xmlns:w16cid="http://schemas.microsoft.com/office/word/2016/wordml/cid" xmlns:w16="http://schemas.microsoft.com/office/word/2018/wordml" xmlns:w16sdtdh="http://schemas.microsoft.com/office/word/2020/wordml/sdtdatahash" xmlns:w16se="http://schemas.microsoft.com/office/word/2015/wordml/symex" xmlns:wpg="http://schemas.microsoft.com/office/word/2010/wordprocessingGroup" xmlns:wpi="http://schemas.microsoft.com/office/word/2010/wordprocessingInk" xmlns:wne="http://schemas.microsoft.com/office/word/2006/wordml" xmlns:wps="http://schemas.microsoft.com/office/word/2010/wordprocessingShape" mc:Ignorable="w14 w15 w16se w16cid w16 w16cex w16sdtdh wp14">
   <w:p>
     <w:pPr>
       <w:pStyle w:val="Footer"/>
@@ -21974,7 +21921,7 @@
 </file>
 
 <file path=word/footer2.xml><?xml version="1.0" encoding="utf-8"?>
-<w:ftr xmlns:wpc="http://schemas.microsoft.com/office/word/2010/wordprocessingCanvas" xmlns:cx="http://schemas.microsoft.com/office/drawing/2014/chartex" xmlns:cx1="http://schemas.microsoft.com/office/drawing/2015/9/8/chartex" xmlns:cx2="http://schemas.microsoft.com/office/drawing/2015/10/21/chartex" xmlns:cx3="http://schemas.microsoft.com/office/drawing/2016/5/9/chartex" xmlns:cx4="http://schemas.microsoft.com/office/drawing/2016/5/10/chartex" xmlns:cx5="http://schemas.microsoft.com/office/drawing/2016/5/11/chartex" xmlns:cx6="http://schemas.microsoft.com/office/drawing/2016/5/12/chartex" xmlns:cx7="http://schemas.microsoft.com/office/drawing/2016/5/13/chartex" xmlns:cx8="http://schemas.microsoft.com/office/drawing/2016/5/14/chartex" xmlns:mc="http://schemas.openxmlformats.org/markup-compatibility/2006" xmlns:aink="http://schemas.microsoft.com/office/drawing/2016/ink" xmlns:am3d="http://schemas.microsoft.com/office/drawing/2017/model3d" xmlns:o="urn:schemas-microsoft-com:office:office" xmlns:oel="http://schemas.microsoft.com/office/2019/extlst" xmlns:r="http://schemas.openxmlformats.org/officeDocument/2006/relationships" xmlns:m="http://schemas.openxmlformats.org/officeDocument/2006/math" xmlns:v="urn:schemas-microsoft-com:vml" xmlns:wp14="http://schemas.microsoft.com/office/word/2010/wordprocessingDrawing" xmlns:wp="http://schemas.openxmlformats.org/drawingml/2006/wordprocessingDrawing" xmlns:w10="urn:schemas-microsoft-com:office:word" xmlns:w="http://schemas.openxmlformats.org/wordprocessingml/2006/main" xmlns:w14="http://schemas.microsoft.com/office/word/2010/wordml" xmlns:w15="http://schemas.microsoft.com/office/word/2012/wordml" xmlns:w16cex="http://schemas.microsoft.com/office/word/2018/wordml/cex" xmlns:w16cid="http://schemas.microsoft.com/office/word/2016/wordml/cid" xmlns:w16="http://schemas.microsoft.com/office/word/2018/wordml" xmlns:w16sdtdh="http://schemas.microsoft.com/office/word/2020/wordml/sdtdatahash" xmlns:w16se="http://schemas.microsoft.com/office/word/2015/wordml/symex" xmlns:wpg="http://schemas.microsoft.com/office/word/2010/wordprocessingGroup" xmlns:wpi="http://schemas.microsoft.com/office/word/2010/wordprocessingInk" xmlns:wne="http://schemas.microsoft.com/office/word/2006/wordml" xmlns:wps="http://schemas.microsoft.com/office/word/2010/wordprocessingShape" mc:Ignorable="w14 w15 w16se w16cid w16 w16cex w16sdtdh wp14">
+<w:ftr xmlns:wpc="http://schemas.microsoft.com/office/word/2010/wordprocessingCanvas" xmlns:cx="http://schemas.microsoft.com/office/drawing/2014/chartex" xmlns:cx1="http://schemas.microsoft.com/office/drawing/2015/9/8/chartex" xmlns:cx2="http://schemas.microsoft.com/office/drawing/2015/10/21/chartex" xmlns:cx3="http://schemas.microsoft.com/office/drawing/2016/5/9/chartex" xmlns:cx4="http://schemas.microsoft.com/office/drawing/2016/5/10/chartex" xmlns:cx5="http://schemas.microsoft.com/office/drawing/2016/5/11/chartex" xmlns:cx6="http://schemas.microsoft.com/office/drawing/2016/5/12/chartex" xmlns:cx7="http://schemas.microsoft.com/office/drawing/2016/5/13/chartex" xmlns:cx8="http://schemas.microsoft.com/office/drawing/2016/5/14/chartex" xmlns:mc="http://schemas.openxmlformats.org/markup-compatibility/2006" xmlns:aink="http://schemas.microsoft.com/office/drawing/2016/ink" xmlns:am3d="http://schemas.microsoft.com/office/drawing/2017/model3d" xmlns:o="urn:schemas-microsoft-com:office:office" xmlns:r="http://schemas.openxmlformats.org/officeDocument/2006/relationships" xmlns:m="http://schemas.openxmlformats.org/officeDocument/2006/math" xmlns:v="urn:schemas-microsoft-com:vml" xmlns:wp14="http://schemas.microsoft.com/office/word/2010/wordprocessingDrawing" xmlns:wp="http://schemas.openxmlformats.org/drawingml/2006/wordprocessingDrawing" xmlns:w10="urn:schemas-microsoft-com:office:word" xmlns:w="http://schemas.openxmlformats.org/wordprocessingml/2006/main" xmlns:w14="http://schemas.microsoft.com/office/word/2010/wordml" xmlns:w15="http://schemas.microsoft.com/office/word/2012/wordml" xmlns:w16cex="http://schemas.microsoft.com/office/word/2018/wordml/cex" xmlns:w16cid="http://schemas.microsoft.com/office/word/2016/wordml/cid" xmlns:w16="http://schemas.microsoft.com/office/word/2018/wordml" xmlns:w16sdtdh="http://schemas.microsoft.com/office/word/2020/wordml/sdtdatahash" xmlns:w16se="http://schemas.microsoft.com/office/word/2015/wordml/symex" xmlns:wpg="http://schemas.microsoft.com/office/word/2010/wordprocessingGroup" xmlns:wpi="http://schemas.microsoft.com/office/word/2010/wordprocessingInk" xmlns:wne="http://schemas.microsoft.com/office/word/2006/wordml" xmlns:wps="http://schemas.microsoft.com/office/word/2010/wordprocessingShape" mc:Ignorable="w14 w15 w16se w16cid w16 w16cex w16sdtdh wp14">
   <w:p>
     <w:pPr>
       <w:pStyle w:val="Footer"/>
@@ -21984,7 +21931,7 @@
 </file>
 
 <file path=word/footnotes.xml><?xml version="1.0" encoding="utf-8"?>
-<w:footnotes xmlns:wpc="http://schemas.microsoft.com/office/word/2010/wordprocessingCanvas" xmlns:cx="http://schemas.microsoft.com/office/drawing/2014/chartex" xmlns:cx1="http://schemas.microsoft.com/office/drawing/2015/9/8/chartex" xmlns:cx2="http://schemas.microsoft.com/office/drawing/2015/10/21/chartex" xmlns:cx3="http://schemas.microsoft.com/office/drawing/2016/5/9/chartex" xmlns:cx4="http://schemas.microsoft.com/office/drawing/2016/5/10/chartex" xmlns:cx5="http://schemas.microsoft.com/office/drawing/2016/5/11/chartex" xmlns:cx6="http://schemas.microsoft.com/office/drawing/2016/5/12/chartex" xmlns:cx7="http://schemas.microsoft.com/office/drawing/2016/5/13/chartex" xmlns:cx8="http://schemas.microsoft.com/office/drawing/2016/5/14/chartex" xmlns:mc="http://schemas.openxmlformats.org/markup-compatibility/2006" xmlns:aink="http://schemas.microsoft.com/office/drawing/2016/ink" xmlns:am3d="http://schemas.microsoft.com/office/drawing/2017/model3d" xmlns:o="urn:schemas-microsoft-com:office:office" xmlns:oel="http://schemas.microsoft.com/office/2019/extlst" xmlns:r="http://schemas.openxmlformats.org/officeDocument/2006/relationships" xmlns:m="http://schemas.openxmlformats.org/officeDocument/2006/math" xmlns:v="urn:schemas-microsoft-com:vml" xmlns:wp14="http://schemas.microsoft.com/office/word/2010/wordprocessingDrawing" xmlns:wp="http://schemas.openxmlformats.org/drawingml/2006/wordprocessingDrawing" xmlns:w10="urn:schemas-microsoft-com:office:word" xmlns:w="http://schemas.openxmlformats.org/wordprocessingml/2006/main" xmlns:w14="http://schemas.microsoft.com/office/word/2010/wordml" xmlns:w15="http://schemas.microsoft.com/office/word/2012/wordml" xmlns:w16cex="http://schemas.microsoft.com/office/word/2018/wordml/cex" xmlns:w16cid="http://schemas.microsoft.com/office/word/2016/wordml/cid" xmlns:w16="http://schemas.microsoft.com/office/word/2018/wordml" xmlns:w16sdtdh="http://schemas.microsoft.com/office/word/2020/wordml/sdtdatahash" xmlns:w16se="http://schemas.microsoft.com/office/word/2015/wordml/symex" xmlns:wpg="http://schemas.microsoft.com/office/word/2010/wordprocessingGroup" xmlns:wpi="http://schemas.microsoft.com/office/word/2010/wordprocessingInk" xmlns:wne="http://schemas.microsoft.com/office/word/2006/wordml" xmlns:wps="http://schemas.microsoft.com/office/word/2010/wordprocessingShape" mc:Ignorable="w14 w15 w16se w16cid w16 w16cex w16sdtdh wp14">
+<w:footnotes xmlns:wpc="http://schemas.microsoft.com/office/word/2010/wordprocessingCanvas" xmlns:cx="http://schemas.microsoft.com/office/drawing/2014/chartex" xmlns:cx1="http://schemas.microsoft.com/office/drawing/2015/9/8/chartex" xmlns:cx2="http://schemas.microsoft.com/office/drawing/2015/10/21/chartex" xmlns:cx3="http://schemas.microsoft.com/office/drawing/2016/5/9/chartex" xmlns:cx4="http://schemas.microsoft.com/office/drawing/2016/5/10/chartex" xmlns:cx5="http://schemas.microsoft.com/office/drawing/2016/5/11/chartex" xmlns:cx6="http://schemas.microsoft.com/office/drawing/2016/5/12/chartex" xmlns:cx7="http://schemas.microsoft.com/office/drawing/2016/5/13/chartex" xmlns:cx8="http://schemas.microsoft.com/office/drawing/2016/5/14/chartex" xmlns:mc="http://schemas.openxmlformats.org/markup-compatibility/2006" xmlns:aink="http://schemas.microsoft.com/office/drawing/2016/ink" xmlns:am3d="http://schemas.microsoft.com/office/drawing/2017/model3d" xmlns:o="urn:schemas-microsoft-com:office:office" xmlns:r="http://schemas.openxmlformats.org/officeDocument/2006/relationships" xmlns:m="http://schemas.openxmlformats.org/officeDocument/2006/math" xmlns:v="urn:schemas-microsoft-com:vml" xmlns:wp14="http://schemas.microsoft.com/office/word/2010/wordprocessingDrawing" xmlns:wp="http://schemas.openxmlformats.org/drawingml/2006/wordprocessingDrawing" xmlns:w10="urn:schemas-microsoft-com:office:word" xmlns:w="http://schemas.openxmlformats.org/wordprocessingml/2006/main" xmlns:w14="http://schemas.microsoft.com/office/word/2010/wordml" xmlns:w15="http://schemas.microsoft.com/office/word/2012/wordml" xmlns:w16cex="http://schemas.microsoft.com/office/word/2018/wordml/cex" xmlns:w16cid="http://schemas.microsoft.com/office/word/2016/wordml/cid" xmlns:w16="http://schemas.microsoft.com/office/word/2018/wordml" xmlns:w16sdtdh="http://schemas.microsoft.com/office/word/2020/wordml/sdtdatahash" xmlns:w16se="http://schemas.microsoft.com/office/word/2015/wordml/symex" xmlns:wpg="http://schemas.microsoft.com/office/word/2010/wordprocessingGroup" xmlns:wpi="http://schemas.microsoft.com/office/word/2010/wordprocessingInk" xmlns:wne="http://schemas.microsoft.com/office/word/2006/wordml" xmlns:wps="http://schemas.microsoft.com/office/word/2010/wordprocessingShape" mc:Ignorable="w14 w15 w16se w16cid w16 w16cex w16sdtdh wp14">
   <w:footnote w:type="separator" w:id="-1">
     <w:p>
       <w:r>
@@ -22003,7 +21950,7 @@
 </file>
 
 <file path=word/header1.xml><?xml version="1.0" encoding="utf-8"?>
-<w:hdr xmlns:wpc="http://schemas.microsoft.com/office/word/2010/wordprocessingCanvas" xmlns:cx="http://schemas.microsoft.com/office/drawing/2014/chartex" xmlns:cx1="http://schemas.microsoft.com/office/drawing/2015/9/8/chartex" xmlns:cx2="http://schemas.microsoft.com/office/drawing/2015/10/21/chartex" xmlns:cx3="http://schemas.microsoft.com/office/drawing/2016/5/9/chartex" xmlns:cx4="http://schemas.microsoft.com/office/drawing/2016/5/10/chartex" xmlns:cx5="http://schemas.microsoft.com/office/drawing/2016/5/11/chartex" xmlns:cx6="http://schemas.microsoft.com/office/drawing/2016/5/12/chartex" xmlns:cx7="http://schemas.microsoft.com/office/drawing/2016/5/13/chartex" xmlns:cx8="http://schemas.microsoft.com/office/drawing/2016/5/14/chartex" xmlns:mc="http://schemas.openxmlformats.org/markup-compatibility/2006" xmlns:aink="http://schemas.microsoft.com/office/drawing/2016/ink" xmlns:am3d="http://schemas.microsoft.com/office/drawing/2017/model3d" xmlns:o="urn:schemas-microsoft-com:office:office" xmlns:oel="http://schemas.microsoft.com/office/2019/extlst" xmlns:r="http://schemas.openxmlformats.org/officeDocument/2006/relationships" xmlns:m="http://schemas.openxmlformats.org/officeDocument/2006/math" xmlns:v="urn:schemas-microsoft-com:vml" xmlns:wp14="http://schemas.microsoft.com/office/word/2010/wordprocessingDrawing" xmlns:wp="http://schemas.openxmlformats.org/drawingml/2006/wordprocessingDrawing" xmlns:w10="urn:schemas-microsoft-com:office:word" xmlns:w="http://schemas.openxmlformats.org/wordprocessingml/2006/main" xmlns:w14="http://schemas.microsoft.com/office/word/2010/wordml" xmlns:w15="http://schemas.microsoft.com/office/word/2012/wordml" xmlns:w16cex="http://schemas.microsoft.com/office/word/2018/wordml/cex" xmlns:w16cid="http://schemas.microsoft.com/office/word/2016/wordml/cid" xmlns:w16="http://schemas.microsoft.com/office/word/2018/wordml" xmlns:w16sdtdh="http://schemas.microsoft.com/office/word/2020/wordml/sdtdatahash" xmlns:w16se="http://schemas.microsoft.com/office/word/2015/wordml/symex" xmlns:wpg="http://schemas.microsoft.com/office/word/2010/wordprocessingGroup" xmlns:wpi="http://schemas.microsoft.com/office/word/2010/wordprocessingInk" xmlns:wne="http://schemas.microsoft.com/office/word/2006/wordml" xmlns:wps="http://schemas.microsoft.com/office/word/2010/wordprocessingShape" mc:Ignorable="w14 w15 w16se w16cid w16 w16cex w16sdtdh wp14">
+<w:hdr xmlns:wpc="http://schemas.microsoft.com/office/word/2010/wordprocessingCanvas" xmlns:cx="http://schemas.microsoft.com/office/drawing/2014/chartex" xmlns:cx1="http://schemas.microsoft.com/office/drawing/2015/9/8/chartex" xmlns:cx2="http://schemas.microsoft.com/office/drawing/2015/10/21/chartex" xmlns:cx3="http://schemas.microsoft.com/office/drawing/2016/5/9/chartex" xmlns:cx4="http://schemas.microsoft.com/office/drawing/2016/5/10/chartex" xmlns:cx5="http://schemas.microsoft.com/office/drawing/2016/5/11/chartex" xmlns:cx6="http://schemas.microsoft.com/office/drawing/2016/5/12/chartex" xmlns:cx7="http://schemas.microsoft.com/office/drawing/2016/5/13/chartex" xmlns:cx8="http://schemas.microsoft.com/office/drawing/2016/5/14/chartex" xmlns:mc="http://schemas.openxmlformats.org/markup-compatibility/2006" xmlns:aink="http://schemas.microsoft.com/office/drawing/2016/ink" xmlns:am3d="http://schemas.microsoft.com/office/drawing/2017/model3d" xmlns:o="urn:schemas-microsoft-com:office:office" xmlns:r="http://schemas.openxmlformats.org/officeDocument/2006/relationships" xmlns:m="http://schemas.openxmlformats.org/officeDocument/2006/math" xmlns:v="urn:schemas-microsoft-com:vml" xmlns:wp14="http://schemas.microsoft.com/office/word/2010/wordprocessingDrawing" xmlns:wp="http://schemas.openxmlformats.org/drawingml/2006/wordprocessingDrawing" xmlns:w10="urn:schemas-microsoft-com:office:word" xmlns:w="http://schemas.openxmlformats.org/wordprocessingml/2006/main" xmlns:w14="http://schemas.microsoft.com/office/word/2010/wordml" xmlns:w15="http://schemas.microsoft.com/office/word/2012/wordml" xmlns:w16cex="http://schemas.microsoft.com/office/word/2018/wordml/cex" xmlns:w16cid="http://schemas.microsoft.com/office/word/2016/wordml/cid" xmlns:w16="http://schemas.microsoft.com/office/word/2018/wordml" xmlns:w16sdtdh="http://schemas.microsoft.com/office/word/2020/wordml/sdtdatahash" xmlns:w16se="http://schemas.microsoft.com/office/word/2015/wordml/symex" xmlns:wpg="http://schemas.microsoft.com/office/word/2010/wordprocessingGroup" xmlns:wpi="http://schemas.microsoft.com/office/word/2010/wordprocessingInk" xmlns:wne="http://schemas.microsoft.com/office/word/2006/wordml" xmlns:wps="http://schemas.microsoft.com/office/word/2010/wordprocessingShape" mc:Ignorable="w14 w15 w16se w16cid w16 w16cex w16sdtdh wp14">
   <w:p>
     <w:pPr>
       <w:pStyle w:val="Header"/>
@@ -22024,7 +21971,7 @@
 </file>
 
 <file path=word/header2.xml><?xml version="1.0" encoding="utf-8"?>
-<w:hdr xmlns:wpc="http://schemas.microsoft.com/office/word/2010/wordprocessingCanvas" xmlns:cx="http://schemas.microsoft.com/office/drawing/2014/chartex" xmlns:cx1="http://schemas.microsoft.com/office/drawing/2015/9/8/chartex" xmlns:cx2="http://schemas.microsoft.com/office/drawing/2015/10/21/chartex" xmlns:cx3="http://schemas.microsoft.com/office/drawing/2016/5/9/chartex" xmlns:cx4="http://schemas.microsoft.com/office/drawing/2016/5/10/chartex" xmlns:cx5="http://schemas.microsoft.com/office/drawing/2016/5/11/chartex" xmlns:cx6="http://schemas.microsoft.com/office/drawing/2016/5/12/chartex" xmlns:cx7="http://schemas.microsoft.com/office/drawing/2016/5/13/chartex" xmlns:cx8="http://schemas.microsoft.com/office/drawing/2016/5/14/chartex" xmlns:mc="http://schemas.openxmlformats.org/markup-compatibility/2006" xmlns:aink="http://schemas.microsoft.com/office/drawing/2016/ink" xmlns:am3d="http://schemas.microsoft.com/office/drawing/2017/model3d" xmlns:o="urn:schemas-microsoft-com:office:office" xmlns:oel="http://schemas.microsoft.com/office/2019/extlst" xmlns:r="http://schemas.openxmlformats.org/officeDocument/2006/relationships" xmlns:m="http://schemas.openxmlformats.org/officeDocument/2006/math" xmlns:v="urn:schemas-microsoft-com:vml" xmlns:wp14="http://schemas.microsoft.com/office/word/2010/wordprocessingDrawing" xmlns:wp="http://schemas.openxmlformats.org/drawingml/2006/wordprocessingDrawing" xmlns:w10="urn:schemas-microsoft-com:office:word" xmlns:w="http://schemas.openxmlformats.org/wordprocessingml/2006/main" xmlns:w14="http://schemas.microsoft.com/office/word/2010/wordml" xmlns:w15="http://schemas.microsoft.com/office/word/2012/wordml" xmlns:w16cex="http://schemas.microsoft.com/office/word/2018/wordml/cex" xmlns:w16cid="http://schemas.microsoft.com/office/word/2016/wordml/cid" xmlns:w16="http://schemas.microsoft.com/office/word/2018/wordml" xmlns:w16sdtdh="http://schemas.microsoft.com/office/word/2020/wordml/sdtdatahash" xmlns:w16se="http://schemas.microsoft.com/office/word/2015/wordml/symex" xmlns:wpg="http://schemas.microsoft.com/office/word/2010/wordprocessingGroup" xmlns:wpi="http://schemas.microsoft.com/office/word/2010/wordprocessingInk" xmlns:wne="http://schemas.microsoft.com/office/word/2006/wordml" xmlns:wps="http://schemas.microsoft.com/office/word/2010/wordprocessingShape" mc:Ignorable="w14 w15 w16se w16cid w16 w16cex w16sdtdh wp14">
+<w:hdr xmlns:wpc="http://schemas.microsoft.com/office/word/2010/wordprocessingCanvas" xmlns:cx="http://schemas.microsoft.com/office/drawing/2014/chartex" xmlns:cx1="http://schemas.microsoft.com/office/drawing/2015/9/8/chartex" xmlns:cx2="http://schemas.microsoft.com/office/drawing/2015/10/21/chartex" xmlns:cx3="http://schemas.microsoft.com/office/drawing/2016/5/9/chartex" xmlns:cx4="http://schemas.microsoft.com/office/drawing/2016/5/10/chartex" xmlns:cx5="http://schemas.microsoft.com/office/drawing/2016/5/11/chartex" xmlns:cx6="http://schemas.microsoft.com/office/drawing/2016/5/12/chartex" xmlns:cx7="http://schemas.microsoft.com/office/drawing/2016/5/13/chartex" xmlns:cx8="http://schemas.microsoft.com/office/drawing/2016/5/14/chartex" xmlns:mc="http://schemas.openxmlformats.org/markup-compatibility/2006" xmlns:aink="http://schemas.microsoft.com/office/drawing/2016/ink" xmlns:am3d="http://schemas.microsoft.com/office/drawing/2017/model3d" xmlns:o="urn:schemas-microsoft-com:office:office" xmlns:r="http://schemas.openxmlformats.org/officeDocument/2006/relationships" xmlns:m="http://schemas.openxmlformats.org/officeDocument/2006/math" xmlns:v="urn:schemas-microsoft-com:vml" xmlns:wp14="http://schemas.microsoft.com/office/word/2010/wordprocessingDrawing" xmlns:wp="http://schemas.openxmlformats.org/drawingml/2006/wordprocessingDrawing" xmlns:w10="urn:schemas-microsoft-com:office:word" xmlns:w="http://schemas.openxmlformats.org/wordprocessingml/2006/main" xmlns:w14="http://schemas.microsoft.com/office/word/2010/wordml" xmlns:w15="http://schemas.microsoft.com/office/word/2012/wordml" xmlns:w16cex="http://schemas.microsoft.com/office/word/2018/wordml/cex" xmlns:w16cid="http://schemas.microsoft.com/office/word/2016/wordml/cid" xmlns:w16="http://schemas.microsoft.com/office/word/2018/wordml" xmlns:w16sdtdh="http://schemas.microsoft.com/office/word/2020/wordml/sdtdatahash" xmlns:w16se="http://schemas.microsoft.com/office/word/2015/wordml/symex" xmlns:wpg="http://schemas.microsoft.com/office/word/2010/wordprocessingGroup" xmlns:wpi="http://schemas.microsoft.com/office/word/2010/wordprocessingInk" xmlns:wne="http://schemas.microsoft.com/office/word/2006/wordml" xmlns:wps="http://schemas.microsoft.com/office/word/2010/wordprocessingShape" mc:Ignorable="w14 w15 w16se w16cid w16 w16cex w16sdtdh wp14">
   <w:sdt>
     <w:sdtPr>
       <w:id w:val="2118865294"/>
@@ -22033,6 +21980,7 @@
         <w:docPartUnique/>
       </w:docPartObj>
     </w:sdtPr>
+    <w:sdtEndPr/>
     <w:sdtContent>
       <w:p>
         <w:pPr>
@@ -22071,7 +22019,7 @@
 </file>
 
 <file path=word/header3.xml><?xml version="1.0" encoding="utf-8"?>
-<w:hdr xmlns:wpc="http://schemas.microsoft.com/office/word/2010/wordprocessingCanvas" xmlns:cx="http://schemas.microsoft.com/office/drawing/2014/chartex" xmlns:cx1="http://schemas.microsoft.com/office/drawing/2015/9/8/chartex" xmlns:cx2="http://schemas.microsoft.com/office/drawing/2015/10/21/chartex" xmlns:cx3="http://schemas.microsoft.com/office/drawing/2016/5/9/chartex" xmlns:cx4="http://schemas.microsoft.com/office/drawing/2016/5/10/chartex" xmlns:cx5="http://schemas.microsoft.com/office/drawing/2016/5/11/chartex" xmlns:cx6="http://schemas.microsoft.com/office/drawing/2016/5/12/chartex" xmlns:cx7="http://schemas.microsoft.com/office/drawing/2016/5/13/chartex" xmlns:cx8="http://schemas.microsoft.com/office/drawing/2016/5/14/chartex" xmlns:mc="http://schemas.openxmlformats.org/markup-compatibility/2006" xmlns:aink="http://schemas.microsoft.com/office/drawing/2016/ink" xmlns:am3d="http://schemas.microsoft.com/office/drawing/2017/model3d" xmlns:o="urn:schemas-microsoft-com:office:office" xmlns:oel="http://schemas.microsoft.com/office/2019/extlst" xmlns:r="http://schemas.openxmlformats.org/officeDocument/2006/relationships" xmlns:m="http://schemas.openxmlformats.org/officeDocument/2006/math" xmlns:v="urn:schemas-microsoft-com:vml" xmlns:wp14="http://schemas.microsoft.com/office/word/2010/wordprocessingDrawing" xmlns:wp="http://schemas.openxmlformats.org/drawingml/2006/wordprocessingDrawing" xmlns:w10="urn:schemas-microsoft-com:office:word" xmlns:w="http://schemas.openxmlformats.org/wordprocessingml/2006/main" xmlns:w14="http://schemas.microsoft.com/office/word/2010/wordml" xmlns:w15="http://schemas.microsoft.com/office/word/2012/wordml" xmlns:w16cex="http://schemas.microsoft.com/office/word/2018/wordml/cex" xmlns:w16cid="http://schemas.microsoft.com/office/word/2016/wordml/cid" xmlns:w16="http://schemas.microsoft.com/office/word/2018/wordml" xmlns:w16sdtdh="http://schemas.microsoft.com/office/word/2020/wordml/sdtdatahash" xmlns:w16se="http://schemas.microsoft.com/office/word/2015/wordml/symex" xmlns:wpg="http://schemas.microsoft.com/office/word/2010/wordprocessingGroup" xmlns:wpi="http://schemas.microsoft.com/office/word/2010/wordprocessingInk" xmlns:wne="http://schemas.microsoft.com/office/word/2006/wordml" xmlns:wps="http://schemas.microsoft.com/office/word/2010/wordprocessingShape" mc:Ignorable="w14 w15 w16se w16cid w16 w16cex w16sdtdh wp14">
+<w:hdr xmlns:wpc="http://schemas.microsoft.com/office/word/2010/wordprocessingCanvas" xmlns:cx="http://schemas.microsoft.com/office/drawing/2014/chartex" xmlns:cx1="http://schemas.microsoft.com/office/drawing/2015/9/8/chartex" xmlns:cx2="http://schemas.microsoft.com/office/drawing/2015/10/21/chartex" xmlns:cx3="http://schemas.microsoft.com/office/drawing/2016/5/9/chartex" xmlns:cx4="http://schemas.microsoft.com/office/drawing/2016/5/10/chartex" xmlns:cx5="http://schemas.microsoft.com/office/drawing/2016/5/11/chartex" xmlns:cx6="http://schemas.microsoft.com/office/drawing/2016/5/12/chartex" xmlns:cx7="http://schemas.microsoft.com/office/drawing/2016/5/13/chartex" xmlns:cx8="http://schemas.microsoft.com/office/drawing/2016/5/14/chartex" xmlns:mc="http://schemas.openxmlformats.org/markup-compatibility/2006" xmlns:aink="http://schemas.microsoft.com/office/drawing/2016/ink" xmlns:am3d="http://schemas.microsoft.com/office/drawing/2017/model3d" xmlns:o="urn:schemas-microsoft-com:office:office" xmlns:r="http://schemas.openxmlformats.org/officeDocument/2006/relationships" xmlns:m="http://schemas.openxmlformats.org/officeDocument/2006/math" xmlns:v="urn:schemas-microsoft-com:vml" xmlns:wp14="http://schemas.microsoft.com/office/word/2010/wordprocessingDrawing" xmlns:wp="http://schemas.openxmlformats.org/drawingml/2006/wordprocessingDrawing" xmlns:w10="urn:schemas-microsoft-com:office:word" xmlns:w="http://schemas.openxmlformats.org/wordprocessingml/2006/main" xmlns:w14="http://schemas.microsoft.com/office/word/2010/wordml" xmlns:w15="http://schemas.microsoft.com/office/word/2012/wordml" xmlns:w16cex="http://schemas.microsoft.com/office/word/2018/wordml/cex" xmlns:w16cid="http://schemas.microsoft.com/office/word/2016/wordml/cid" xmlns:w16="http://schemas.microsoft.com/office/word/2018/wordml" xmlns:w16sdtdh="http://schemas.microsoft.com/office/word/2020/wordml/sdtdatahash" xmlns:w16se="http://schemas.microsoft.com/office/word/2015/wordml/symex" xmlns:wpg="http://schemas.microsoft.com/office/word/2010/wordprocessingGroup" xmlns:wpi="http://schemas.microsoft.com/office/word/2010/wordprocessingInk" xmlns:wne="http://schemas.microsoft.com/office/word/2006/wordml" xmlns:wps="http://schemas.microsoft.com/office/word/2010/wordprocessingShape" mc:Ignorable="w14 w15 w16se w16cid w16 w16cex w16sdtdh wp14">
   <w:sdt>
     <w:sdtPr>
       <w:id w:val="2017644255"/>
@@ -22080,6 +22028,7 @@
         <w:docPartUnique/>
       </w:docPartObj>
     </w:sdtPr>
+    <w:sdtEndPr/>
     <w:sdtContent>
       <w:p>
         <w:pPr>
@@ -22118,7 +22067,7 @@
 </file>
 
 <file path=word/numbering.xml><?xml version="1.0" encoding="utf-8"?>
-<w:numbering xmlns:wpc="http://schemas.microsoft.com/office/word/2010/wordprocessingCanvas" xmlns:cx="http://schemas.microsoft.com/office/drawing/2014/chartex" xmlns:cx1="http://schemas.microsoft.com/office/drawing/2015/9/8/chartex" xmlns:cx2="http://schemas.microsoft.com/office/drawing/2015/10/21/chartex" xmlns:cx3="http://schemas.microsoft.com/office/drawing/2016/5/9/chartex" xmlns:cx4="http://schemas.microsoft.com/office/drawing/2016/5/10/chartex" xmlns:cx5="http://schemas.microsoft.com/office/drawing/2016/5/11/chartex" xmlns:cx6="http://schemas.microsoft.com/office/drawing/2016/5/12/chartex" xmlns:cx7="http://schemas.microsoft.com/office/drawing/2016/5/13/chartex" xmlns:cx8="http://schemas.microsoft.com/office/drawing/2016/5/14/chartex" xmlns:mc="http://schemas.openxmlformats.org/markup-compatibility/2006" xmlns:aink="http://schemas.microsoft.com/office/drawing/2016/ink" xmlns:am3d="http://schemas.microsoft.com/office/drawing/2017/model3d" xmlns:o="urn:schemas-microsoft-com:office:office" xmlns:oel="http://schemas.microsoft.com/office/2019/extlst" xmlns:r="http://schemas.openxmlformats.org/officeDocument/2006/relationships" xmlns:m="http://schemas.openxmlformats.org/officeDocument/2006/math" xmlns:v="urn:schemas-microsoft-com:vml" xmlns:wp14="http://schemas.microsoft.com/office/word/2010/wordprocessingDrawing" xmlns:wp="http://schemas.openxmlformats.org/drawingml/2006/wordprocessingDrawing" xmlns:w10="urn:schemas-microsoft-com:office:word" xmlns:w="http://schemas.openxmlformats.org/wordprocessingml/2006/main" xmlns:w14="http://schemas.microsoft.com/office/word/2010/wordml" xmlns:w15="http://schemas.microsoft.com/office/word/2012/wordml" xmlns:w16cex="http://schemas.microsoft.com/office/word/2018/wordml/cex" xmlns:w16cid="http://schemas.microsoft.com/office/word/2016/wordml/cid" xmlns:w16="http://schemas.microsoft.com/office/word/2018/wordml" xmlns:w16sdtdh="http://schemas.microsoft.com/office/word/2020/wordml/sdtdatahash" xmlns:w16se="http://schemas.microsoft.com/office/word/2015/wordml/symex" xmlns:wpg="http://schemas.microsoft.com/office/word/2010/wordprocessingGroup" xmlns:wpi="http://schemas.microsoft.com/office/word/2010/wordprocessingInk" xmlns:wne="http://schemas.microsoft.com/office/word/2006/wordml" xmlns:wps="http://schemas.microsoft.com/office/word/2010/wordprocessingShape" mc:Ignorable="w14 w15 w16se w16cid w16 w16cex w16sdtdh wp14">
+<w:numbering xmlns:wpc="http://schemas.microsoft.com/office/word/2010/wordprocessingCanvas" xmlns:cx="http://schemas.microsoft.com/office/drawing/2014/chartex" xmlns:cx1="http://schemas.microsoft.com/office/drawing/2015/9/8/chartex" xmlns:cx2="http://schemas.microsoft.com/office/drawing/2015/10/21/chartex" xmlns:cx3="http://schemas.microsoft.com/office/drawing/2016/5/9/chartex" xmlns:cx4="http://schemas.microsoft.com/office/drawing/2016/5/10/chartex" xmlns:cx5="http://schemas.microsoft.com/office/drawing/2016/5/11/chartex" xmlns:cx6="http://schemas.microsoft.com/office/drawing/2016/5/12/chartex" xmlns:cx7="http://schemas.microsoft.com/office/drawing/2016/5/13/chartex" xmlns:cx8="http://schemas.microsoft.com/office/drawing/2016/5/14/chartex" xmlns:mc="http://schemas.openxmlformats.org/markup-compatibility/2006" xmlns:aink="http://schemas.microsoft.com/office/drawing/2016/ink" xmlns:am3d="http://schemas.microsoft.com/office/drawing/2017/model3d" xmlns:o="urn:schemas-microsoft-com:office:office" xmlns:r="http://schemas.openxmlformats.org/officeDocument/2006/relationships" xmlns:m="http://schemas.openxmlformats.org/officeDocument/2006/math" xmlns:v="urn:schemas-microsoft-com:vml" xmlns:wp14="http://schemas.microsoft.com/office/word/2010/wordprocessingDrawing" xmlns:wp="http://schemas.openxmlformats.org/drawingml/2006/wordprocessingDrawing" xmlns:w10="urn:schemas-microsoft-com:office:word" xmlns:w="http://schemas.openxmlformats.org/wordprocessingml/2006/main" xmlns:w14="http://schemas.microsoft.com/office/word/2010/wordml" xmlns:w15="http://schemas.microsoft.com/office/word/2012/wordml" xmlns:w16cex="http://schemas.microsoft.com/office/word/2018/wordml/cex" xmlns:w16cid="http://schemas.microsoft.com/office/word/2016/wordml/cid" xmlns:w16="http://schemas.microsoft.com/office/word/2018/wordml" xmlns:w16sdtdh="http://schemas.microsoft.com/office/word/2020/wordml/sdtdatahash" xmlns:w16se="http://schemas.microsoft.com/office/word/2015/wordml/symex" xmlns:wpg="http://schemas.microsoft.com/office/word/2010/wordprocessingGroup" xmlns:wpi="http://schemas.microsoft.com/office/word/2010/wordprocessingInk" xmlns:wne="http://schemas.microsoft.com/office/word/2006/wordml" xmlns:wps="http://schemas.microsoft.com/office/word/2010/wordprocessingShape" mc:Ignorable="w14 w15 w16se w16cid w16 w16cex w16sdtdh wp14">
   <w:abstractNum w:abstractNumId="0" w15:restartNumberingAfterBreak="0">
     <w:nsid w:val="04E752D2"/>
     <w:multiLevelType w:val="hybridMultilevel"/>
@@ -25417,91 +25366,91 @@
       </w:rPr>
     </w:lvl>
   </w:abstractNum>
-  <w:num w:numId="1" w16cid:durableId="58284705">
+  <w:num w:numId="1">
     <w:abstractNumId w:val="6"/>
   </w:num>
-  <w:num w:numId="2" w16cid:durableId="981426878">
+  <w:num w:numId="2">
     <w:abstractNumId w:val="21"/>
   </w:num>
-  <w:num w:numId="3" w16cid:durableId="1373728112">
+  <w:num w:numId="3">
     <w:abstractNumId w:val="26"/>
   </w:num>
-  <w:num w:numId="4" w16cid:durableId="1900632381">
+  <w:num w:numId="4">
     <w:abstractNumId w:val="16"/>
   </w:num>
-  <w:num w:numId="5" w16cid:durableId="1557548410">
+  <w:num w:numId="5">
     <w:abstractNumId w:val="7"/>
   </w:num>
-  <w:num w:numId="6" w16cid:durableId="1462192398">
+  <w:num w:numId="6">
     <w:abstractNumId w:val="10"/>
   </w:num>
-  <w:num w:numId="7" w16cid:durableId="1420980872">
+  <w:num w:numId="7">
     <w:abstractNumId w:val="22"/>
   </w:num>
-  <w:num w:numId="8" w16cid:durableId="1761292421">
+  <w:num w:numId="8">
     <w:abstractNumId w:val="19"/>
   </w:num>
-  <w:num w:numId="9" w16cid:durableId="2039970126">
+  <w:num w:numId="9">
     <w:abstractNumId w:val="28"/>
   </w:num>
-  <w:num w:numId="10" w16cid:durableId="840435212">
+  <w:num w:numId="10">
     <w:abstractNumId w:val="3"/>
   </w:num>
-  <w:num w:numId="11" w16cid:durableId="653068572">
+  <w:num w:numId="11">
     <w:abstractNumId w:val="14"/>
   </w:num>
-  <w:num w:numId="12" w16cid:durableId="709502588">
+  <w:num w:numId="12">
     <w:abstractNumId w:val="11"/>
   </w:num>
-  <w:num w:numId="13" w16cid:durableId="212470477">
+  <w:num w:numId="13">
     <w:abstractNumId w:val="2"/>
   </w:num>
-  <w:num w:numId="14" w16cid:durableId="413744978">
+  <w:num w:numId="14">
     <w:abstractNumId w:val="5"/>
   </w:num>
-  <w:num w:numId="15" w16cid:durableId="1248884027">
+  <w:num w:numId="15">
     <w:abstractNumId w:val="12"/>
   </w:num>
-  <w:num w:numId="16" w16cid:durableId="1502618243">
+  <w:num w:numId="16">
     <w:abstractNumId w:val="17"/>
   </w:num>
-  <w:num w:numId="17" w16cid:durableId="1341352680">
+  <w:num w:numId="17">
     <w:abstractNumId w:val="25"/>
   </w:num>
-  <w:num w:numId="18" w16cid:durableId="1397626456">
+  <w:num w:numId="18">
     <w:abstractNumId w:val="0"/>
   </w:num>
-  <w:num w:numId="19" w16cid:durableId="1562642416">
+  <w:num w:numId="19">
     <w:abstractNumId w:val="24"/>
   </w:num>
-  <w:num w:numId="20" w16cid:durableId="23095111">
+  <w:num w:numId="20">
     <w:abstractNumId w:val="4"/>
   </w:num>
-  <w:num w:numId="21" w16cid:durableId="290207582">
+  <w:num w:numId="21">
     <w:abstractNumId w:val="9"/>
   </w:num>
-  <w:num w:numId="22" w16cid:durableId="1832912150">
+  <w:num w:numId="22">
     <w:abstractNumId w:val="20"/>
   </w:num>
-  <w:num w:numId="23" w16cid:durableId="1200824903">
+  <w:num w:numId="23">
     <w:abstractNumId w:val="13"/>
   </w:num>
-  <w:num w:numId="24" w16cid:durableId="1638603347">
+  <w:num w:numId="24">
     <w:abstractNumId w:val="23"/>
   </w:num>
-  <w:num w:numId="25" w16cid:durableId="845023435">
+  <w:num w:numId="25">
     <w:abstractNumId w:val="1"/>
   </w:num>
-  <w:num w:numId="26" w16cid:durableId="1940017202">
+  <w:num w:numId="26">
     <w:abstractNumId w:val="8"/>
   </w:num>
-  <w:num w:numId="27" w16cid:durableId="1711033224">
+  <w:num w:numId="27">
     <w:abstractNumId w:val="15"/>
   </w:num>
-  <w:num w:numId="28" w16cid:durableId="1429037191">
+  <w:num w:numId="28">
     <w:abstractNumId w:val="27"/>
   </w:num>
-  <w:num w:numId="29" w16cid:durableId="519393556">
+  <w:num w:numId="29">
     <w:abstractNumId w:val="18"/>
   </w:num>
 </w:numbering>

</xml_diff>